<commit_message>
Updated alert widget design
</commit_message>
<xml_diff>
--- a/Designs/DESIGNS_AlertWidgetAndPages.docx
+++ b/Designs/DESIGNS_AlertWidgetAndPages.docx
@@ -700,28 +700,28 @@
             <w:r>
               <w:rPr>
                 <w:strike/>
-                <w:highlight w:val="cyan"/>
+                <w:highlight w:val="green"/>
               </w:rPr>
               <w:t>Code Cleanup</w:t>
             </w:r>
             <w:r>
               <w:rPr>
                 <w:strike/>
-                <w:highlight w:val="cyan"/>
+                <w:highlight w:val="green"/>
               </w:rPr>
               <w:t xml:space="preserve"> and </w:t>
             </w:r>
             <w:r>
               <w:rPr>
                 <w:strike/>
-                <w:highlight w:val="cyan"/>
+                <w:highlight w:val="green"/>
               </w:rPr>
               <w:t xml:space="preserve">refactoring based on requirement changes during </w:t>
             </w:r>
             <w:r>
               <w:rPr>
                 <w:strike/>
-                <w:highlight w:val="cyan"/>
+                <w:highlight w:val="green"/>
               </w:rPr>
               <w:t>final code review.</w:t>
             </w:r>
@@ -740,6 +740,7 @@
                 <w:b/>
               </w:rPr>
             </w:pPr>
+            <w:bookmarkStart w:id="0" w:name="_GoBack" w:colFirst="1" w:colLast="1"/>
             <w:r>
               <w:rPr>
                 <w:b/>
@@ -787,15 +788,76 @@
             <w:pPr>
               <w:rPr>
                 <w:b/>
+              </w:rPr>
+            </w:pPr>
+            <w:r>
+              <w:rPr>
+                <w:b/>
+              </w:rPr>
+              <w:t>Static CURL calls to the fusion server using a POST</w:t>
+            </w:r>
+          </w:p>
+          <w:p>
+            <w:pPr>
+              <w:rPr>
+                <w:b/>
+              </w:rPr>
+            </w:pPr>
+            <w:r>
+              <w:rPr>
+                <w:b/>
+              </w:rPr>
+              <w:t>Document</w:t>
+            </w:r>
+          </w:p>
+          <w:p>
+            <w:pPr>
+              <w:pStyle w:val="ListParagraph"/>
+              <w:numPr>
+                <w:ilvl w:val="0"/>
+                <w:numId w:val="5"/>
+              </w:numPr>
+              <w:rPr>
+                <w:b/>
                 <w:highlight w:val="cyan"/>
               </w:rPr>
             </w:pPr>
             <w:r>
               <w:rPr>
                 <w:b/>
-              </w:rPr>
-              <w:t>Static CURL calls to the fusion server using a POST</w:t>
-            </w:r>
+                <w:highlight w:val="cyan"/>
+              </w:rPr>
+              <w:t>Find out and send me what CURL you installed on windows.</w:t>
+            </w:r>
+          </w:p>
+          <w:p>
+            <w:pPr>
+              <w:pStyle w:val="ListParagraph"/>
+              <w:numPr>
+                <w:ilvl w:val="0"/>
+                <w:numId w:val="5"/>
+              </w:numPr>
+              <w:rPr>
+                <w:b/>
+                <w:highlight w:val="cyan"/>
+              </w:rPr>
+            </w:pPr>
+            <w:r>
+              <w:rPr>
+                <w:b/>
+                <w:highlight w:val="cyan"/>
+              </w:rPr>
+              <w:t>Send me some (3-5) examples of scripts you get working on our table.</w:t>
+            </w:r>
+          </w:p>
+          <w:p>
+            <w:pPr>
+              <w:ind w:left="1080"/>
+              <w:rPr>
+                <w:b/>
+                <w:highlight w:val="cyan"/>
+              </w:rPr>
+            </w:pPr>
           </w:p>
         </w:tc>
       </w:tr>
@@ -848,8 +910,6 @@
               </w:rPr>
               <w:t xml:space="preserve">,  </w:t>
             </w:r>
-            <w:bookmarkStart w:id="0" w:name="_GoBack"/>
-            <w:bookmarkEnd w:id="0"/>
             <w:proofErr w:type="spellStart"/>
             <w:r>
               <w:rPr>
@@ -864,6 +924,59 @@
                 <w:b/>
               </w:rPr>
               <w:t xml:space="preserve"> . Figure out if you can use a custom icon.</w:t>
+            </w:r>
+            <w:r>
+              <w:rPr>
+                <w:b/>
+              </w:rPr>
+              <w:t xml:space="preserve"> </w:t>
+            </w:r>
+            <w:r>
+              <w:rPr>
+                <w:b/>
+                <w:highlight w:val="cyan"/>
+              </w:rPr>
+              <w:t>Call a single URL to get the icon. (Make a different ICON work)</w:t>
+            </w:r>
+          </w:p>
+        </w:tc>
+      </w:tr>
+      <w:bookmarkEnd w:id="0"/>
+      <w:tr>
+        <w:tc>
+          <w:tcPr>
+            <w:tcW w:w="828" w:type="dxa"/>
+          </w:tcPr>
+          <w:p>
+            <w:pPr>
+              <w:jc w:val="center"/>
+              <w:rPr>
+                <w:b/>
+              </w:rPr>
+            </w:pPr>
+            <w:r>
+              <w:rPr>
+                <w:b/>
+              </w:rPr>
+              <w:t>1</w:t>
+            </w:r>
+          </w:p>
+        </w:tc>
+        <w:tc>
+          <w:tcPr>
+            <w:tcW w:w="7612" w:type="dxa"/>
+          </w:tcPr>
+          <w:p>
+            <w:pPr>
+              <w:rPr>
+                <w:b/>
+              </w:rPr>
+            </w:pPr>
+            <w:r>
+              <w:rPr>
+                <w:b/>
+              </w:rPr>
+              <w:t>Create a flow that returns the proper icon for a category.</w:t>
             </w:r>
           </w:p>
         </w:tc>
@@ -1167,7 +1280,6 @@
     <w:p/>
     <w:p>
       <w:r>
-        <w:lastRenderedPageBreak/>
         <w:t xml:space="preserve">The following is a sample of the JSON data that is returned from </w:t>
       </w:r>
       <w:proofErr w:type="spellStart"/>
@@ -2552,6 +2664,7 @@
         <w:pStyle w:val="Heading2"/>
       </w:pPr>
       <w:r>
+        <w:lastRenderedPageBreak/>
         <w:t>Alert Widget - Initial Appearance</w:t>
       </w:r>
     </w:p>
@@ -3545,6 +3658,119 @@
       </w:rPr>
     </w:lvl>
   </w:abstractNum>
+  <w:abstractNum w:abstractNumId="4">
+    <w:nsid w:val="588B0C63"/>
+    <w:multiLevelType w:val="hybridMultilevel"/>
+    <w:tmpl w:val="D7F44054"/>
+    <w:lvl w:ilvl="0" w:tplc="04090001">
+      <w:start w:val="1"/>
+      <w:numFmt w:val="bullet"/>
+      <w:lvlText w:val=""/>
+      <w:lvlJc w:val="left"/>
+      <w:pPr>
+        <w:ind w:left="1440" w:hanging="360"/>
+      </w:pPr>
+      <w:rPr>
+        <w:rFonts w:ascii="Symbol" w:hAnsi="Symbol" w:hint="default"/>
+      </w:rPr>
+    </w:lvl>
+    <w:lvl w:ilvl="1" w:tplc="04090003" w:tentative="1">
+      <w:start w:val="1"/>
+      <w:numFmt w:val="bullet"/>
+      <w:lvlText w:val="o"/>
+      <w:lvlJc w:val="left"/>
+      <w:pPr>
+        <w:ind w:left="2160" w:hanging="360"/>
+      </w:pPr>
+      <w:rPr>
+        <w:rFonts w:ascii="Courier New" w:hAnsi="Courier New" w:cs="Courier New" w:hint="default"/>
+      </w:rPr>
+    </w:lvl>
+    <w:lvl w:ilvl="2" w:tplc="04090005" w:tentative="1">
+      <w:start w:val="1"/>
+      <w:numFmt w:val="bullet"/>
+      <w:lvlText w:val=""/>
+      <w:lvlJc w:val="left"/>
+      <w:pPr>
+        <w:ind w:left="2880" w:hanging="360"/>
+      </w:pPr>
+      <w:rPr>
+        <w:rFonts w:ascii="Wingdings" w:hAnsi="Wingdings" w:hint="default"/>
+      </w:rPr>
+    </w:lvl>
+    <w:lvl w:ilvl="3" w:tplc="04090001" w:tentative="1">
+      <w:start w:val="1"/>
+      <w:numFmt w:val="bullet"/>
+      <w:lvlText w:val=""/>
+      <w:lvlJc w:val="left"/>
+      <w:pPr>
+        <w:ind w:left="3600" w:hanging="360"/>
+      </w:pPr>
+      <w:rPr>
+        <w:rFonts w:ascii="Symbol" w:hAnsi="Symbol" w:hint="default"/>
+      </w:rPr>
+    </w:lvl>
+    <w:lvl w:ilvl="4" w:tplc="04090003" w:tentative="1">
+      <w:start w:val="1"/>
+      <w:numFmt w:val="bullet"/>
+      <w:lvlText w:val="o"/>
+      <w:lvlJc w:val="left"/>
+      <w:pPr>
+        <w:ind w:left="4320" w:hanging="360"/>
+      </w:pPr>
+      <w:rPr>
+        <w:rFonts w:ascii="Courier New" w:hAnsi="Courier New" w:cs="Courier New" w:hint="default"/>
+      </w:rPr>
+    </w:lvl>
+    <w:lvl w:ilvl="5" w:tplc="04090005" w:tentative="1">
+      <w:start w:val="1"/>
+      <w:numFmt w:val="bullet"/>
+      <w:lvlText w:val=""/>
+      <w:lvlJc w:val="left"/>
+      <w:pPr>
+        <w:ind w:left="5040" w:hanging="360"/>
+      </w:pPr>
+      <w:rPr>
+        <w:rFonts w:ascii="Wingdings" w:hAnsi="Wingdings" w:hint="default"/>
+      </w:rPr>
+    </w:lvl>
+    <w:lvl w:ilvl="6" w:tplc="04090001" w:tentative="1">
+      <w:start w:val="1"/>
+      <w:numFmt w:val="bullet"/>
+      <w:lvlText w:val=""/>
+      <w:lvlJc w:val="left"/>
+      <w:pPr>
+        <w:ind w:left="5760" w:hanging="360"/>
+      </w:pPr>
+      <w:rPr>
+        <w:rFonts w:ascii="Symbol" w:hAnsi="Symbol" w:hint="default"/>
+      </w:rPr>
+    </w:lvl>
+    <w:lvl w:ilvl="7" w:tplc="04090003" w:tentative="1">
+      <w:start w:val="1"/>
+      <w:numFmt w:val="bullet"/>
+      <w:lvlText w:val="o"/>
+      <w:lvlJc w:val="left"/>
+      <w:pPr>
+        <w:ind w:left="6480" w:hanging="360"/>
+      </w:pPr>
+      <w:rPr>
+        <w:rFonts w:ascii="Courier New" w:hAnsi="Courier New" w:cs="Courier New" w:hint="default"/>
+      </w:rPr>
+    </w:lvl>
+    <w:lvl w:ilvl="8" w:tplc="04090005" w:tentative="1">
+      <w:start w:val="1"/>
+      <w:numFmt w:val="bullet"/>
+      <w:lvlText w:val=""/>
+      <w:lvlJc w:val="left"/>
+      <w:pPr>
+        <w:ind w:left="7200" w:hanging="360"/>
+      </w:pPr>
+      <w:rPr>
+        <w:rFonts w:ascii="Wingdings" w:hAnsi="Wingdings" w:hint="default"/>
+      </w:rPr>
+    </w:lvl>
+  </w:abstractNum>
   <w:num w:numId="1">
     <w:abstractNumId w:val="3"/>
   </w:num>
@@ -3556,6 +3782,9 @@
   </w:num>
   <w:num w:numId="4">
     <w:abstractNumId w:val="2"/>
+  </w:num>
+  <w:num w:numId="5">
+    <w:abstractNumId w:val="4"/>
   </w:num>
 </w:numbering>
 </file>

</xml_diff>